<commit_message>
team2 team8 lead added
</commit_message>
<xml_diff>
--- a/Teams(New).docx
+++ b/Teams(New).docx
@@ -33,13 +33,8 @@
         </w:numPr>
       </w:pPr>
       <w:r>
-        <w:t xml:space="preserve">Irving </w:t>
-      </w:r>
-      <w:proofErr w:type="spellStart"/>
-      <w:r>
-        <w:t>DeJesus</w:t>
-      </w:r>
-      <w:proofErr w:type="spellEnd"/>
+        <w:t>Irving DeJesus</w:t>
+      </w:r>
     </w:p>
     <w:p>
       <w:pPr>
@@ -62,13 +57,8 @@
         </w:numPr>
       </w:pPr>
       <w:r>
-        <w:t xml:space="preserve">Kelsey </w:t>
-      </w:r>
-      <w:proofErr w:type="spellStart"/>
-      <w:r>
-        <w:t>Merline</w:t>
-      </w:r>
-      <w:proofErr w:type="spellEnd"/>
+        <w:t>Kelsey Merline</w:t>
+      </w:r>
     </w:p>
     <w:p/>
     <w:p>
@@ -87,389 +77,338 @@
       <w:r>
         <w:t>Philip Calderon</w:t>
       </w:r>
+    </w:p>
+    <w:p>
+      <w:pPr>
+        <w:pStyle w:val="ListParagraph"/>
+        <w:numPr>
+          <w:ilvl w:val="0"/>
+          <w:numId w:val="2"/>
+        </w:numPr>
+      </w:pPr>
+      <w:r>
+        <w:t>Matthew McCabe</w:t>
+      </w:r>
+      <w:r>
+        <w:t>(Team Lead)</w:t>
+      </w:r>
+    </w:p>
+    <w:p>
+      <w:pPr>
+        <w:pStyle w:val="ListParagraph"/>
+        <w:numPr>
+          <w:ilvl w:val="0"/>
+          <w:numId w:val="2"/>
+        </w:numPr>
+      </w:pPr>
+      <w:r>
+        <w:t>Brian Newberry</w:t>
+      </w:r>
+    </w:p>
+    <w:p/>
+    <w:p>
+      <w:r>
+        <w:t>Team 3.</w:t>
+      </w:r>
+    </w:p>
+    <w:p>
+      <w:pPr>
+        <w:pStyle w:val="ListParagraph"/>
+        <w:numPr>
+          <w:ilvl w:val="0"/>
+          <w:numId w:val="3"/>
+        </w:numPr>
+      </w:pPr>
+      <w:r>
+        <w:t>Michael Lopez</w:t>
+      </w:r>
+    </w:p>
+    <w:p>
+      <w:pPr>
+        <w:pStyle w:val="ListParagraph"/>
+        <w:numPr>
+          <w:ilvl w:val="0"/>
+          <w:numId w:val="3"/>
+        </w:numPr>
+      </w:pPr>
+      <w:r>
+        <w:t>Sera Young</w:t>
+      </w:r>
+    </w:p>
+    <w:p>
+      <w:pPr>
+        <w:pStyle w:val="ListParagraph"/>
+        <w:numPr>
+          <w:ilvl w:val="0"/>
+          <w:numId w:val="3"/>
+        </w:numPr>
+      </w:pPr>
+      <w:r>
+        <w:t>Yuan Hao Liu</w:t>
+      </w:r>
+    </w:p>
+    <w:p/>
+    <w:p>
+      <w:r>
+        <w:t>Team 4.</w:t>
+      </w:r>
+    </w:p>
+    <w:p>
+      <w:pPr>
+        <w:pStyle w:val="ListParagraph"/>
+        <w:numPr>
+          <w:ilvl w:val="0"/>
+          <w:numId w:val="4"/>
+        </w:numPr>
+      </w:pPr>
+      <w:r>
+        <w:t>Asmerom Abraham</w:t>
+      </w:r>
+    </w:p>
+    <w:p>
+      <w:pPr>
+        <w:pStyle w:val="ListParagraph"/>
+        <w:numPr>
+          <w:ilvl w:val="0"/>
+          <w:numId w:val="4"/>
+        </w:numPr>
+      </w:pPr>
+      <w:r>
+        <w:t>Mark Gallacher</w:t>
+      </w:r>
+    </w:p>
+    <w:p>
+      <w:pPr>
+        <w:pStyle w:val="ListParagraph"/>
+        <w:numPr>
+          <w:ilvl w:val="0"/>
+          <w:numId w:val="4"/>
+        </w:numPr>
+      </w:pPr>
+      <w:r>
+        <w:t>Tony Sicairos</w:t>
+      </w:r>
+    </w:p>
+    <w:p/>
+    <w:p>
+      <w:r>
+        <w:t>Team 5.</w:t>
+      </w:r>
+    </w:p>
+    <w:p>
+      <w:pPr>
+        <w:pStyle w:val="ListParagraph"/>
+        <w:numPr>
+          <w:ilvl w:val="0"/>
+          <w:numId w:val="5"/>
+        </w:numPr>
+      </w:pPr>
+      <w:r>
+        <w:t>Ryan Johal</w:t>
+      </w:r>
+    </w:p>
+    <w:p>
+      <w:pPr>
+        <w:pStyle w:val="ListParagraph"/>
+        <w:numPr>
+          <w:ilvl w:val="0"/>
+          <w:numId w:val="5"/>
+        </w:numPr>
+      </w:pPr>
+      <w:r>
+        <w:t>Nestor Saavedra</w:t>
+      </w:r>
+    </w:p>
+    <w:p>
+      <w:pPr>
+        <w:pStyle w:val="ListParagraph"/>
+        <w:numPr>
+          <w:ilvl w:val="0"/>
+          <w:numId w:val="5"/>
+        </w:numPr>
+      </w:pPr>
+      <w:r>
+        <w:t>Eric Tomasso</w:t>
+      </w:r>
+    </w:p>
+    <w:p/>
+    <w:p>
+      <w:r>
+        <w:t>Team 6.</w:t>
+      </w:r>
+    </w:p>
+    <w:p>
+      <w:pPr>
+        <w:pStyle w:val="ListParagraph"/>
+        <w:numPr>
+          <w:ilvl w:val="0"/>
+          <w:numId w:val="6"/>
+        </w:numPr>
+      </w:pPr>
+      <w:r>
+        <w:t>Giovanni Aguilar</w:t>
+      </w:r>
+    </w:p>
+    <w:p>
+      <w:pPr>
+        <w:pStyle w:val="ListParagraph"/>
+        <w:numPr>
+          <w:ilvl w:val="0"/>
+          <w:numId w:val="6"/>
+        </w:numPr>
+      </w:pPr>
+      <w:r>
+        <w:t>Gerardo Auilera</w:t>
+      </w:r>
+    </w:p>
+    <w:p>
+      <w:pPr>
+        <w:pStyle w:val="ListParagraph"/>
+        <w:numPr>
+          <w:ilvl w:val="0"/>
+          <w:numId w:val="6"/>
+        </w:numPr>
+      </w:pPr>
+      <w:r>
+        <w:t>Alex Flores</w:t>
+      </w:r>
+    </w:p>
+    <w:p/>
+    <w:p>
+      <w:r>
+        <w:t>Team 7.</w:t>
+      </w:r>
+    </w:p>
+    <w:p>
+      <w:pPr>
+        <w:pStyle w:val="ListParagraph"/>
+        <w:numPr>
+          <w:ilvl w:val="0"/>
+          <w:numId w:val="7"/>
+        </w:numPr>
+      </w:pPr>
+      <w:r>
+        <w:t>Edwin Baranov</w:t>
+      </w:r>
+    </w:p>
+    <w:p>
+      <w:pPr>
+        <w:pStyle w:val="ListParagraph"/>
+        <w:numPr>
+          <w:ilvl w:val="0"/>
+          <w:numId w:val="7"/>
+        </w:numPr>
+      </w:pPr>
+      <w:r>
+        <w:t>Ben Lor</w:t>
+      </w:r>
+    </w:p>
+    <w:p>
+      <w:pPr>
+        <w:pStyle w:val="ListParagraph"/>
+        <w:numPr>
+          <w:ilvl w:val="0"/>
+          <w:numId w:val="7"/>
+        </w:numPr>
+      </w:pPr>
+      <w:r>
+        <w:t>Eric Ruiz</w:t>
+      </w:r>
+    </w:p>
+    <w:p/>
+    <w:p>
+      <w:r>
+        <w:t>Team 8.</w:t>
+      </w:r>
+    </w:p>
+    <w:p>
+      <w:pPr>
+        <w:pStyle w:val="ListParagraph"/>
+        <w:numPr>
+          <w:ilvl w:val="0"/>
+          <w:numId w:val="8"/>
+        </w:numPr>
+      </w:pPr>
+      <w:r>
+        <w:t>Oscar Castillo</w:t>
+      </w:r>
+      <w:r>
+        <w:t xml:space="preserve"> (Team Lead)</w:t>
+      </w:r>
+    </w:p>
+    <w:p>
+      <w:pPr>
+        <w:pStyle w:val="ListParagraph"/>
+        <w:numPr>
+          <w:ilvl w:val="0"/>
+          <w:numId w:val="8"/>
+        </w:numPr>
+      </w:pPr>
+      <w:r>
+        <w:t>Nyle Hawkinson</w:t>
+      </w:r>
+    </w:p>
+    <w:p>
+      <w:pPr>
+        <w:pStyle w:val="ListParagraph"/>
+        <w:numPr>
+          <w:ilvl w:val="0"/>
+          <w:numId w:val="8"/>
+        </w:numPr>
+      </w:pPr>
+      <w:r>
+        <w:t>Huey Phan</w:t>
+      </w:r>
+    </w:p>
+    <w:p/>
+    <w:p/>
+    <w:p>
       <w:bookmarkStart w:id="0" w:name="_GoBack"/>
       <w:bookmarkEnd w:id="0"/>
-    </w:p>
-    <w:p>
-      <w:pPr>
-        <w:pStyle w:val="ListParagraph"/>
-        <w:numPr>
-          <w:ilvl w:val="0"/>
-          <w:numId w:val="2"/>
-        </w:numPr>
-      </w:pPr>
-      <w:r>
-        <w:t>Matthew McCabe</w:t>
-      </w:r>
-    </w:p>
-    <w:p>
-      <w:pPr>
-        <w:pStyle w:val="ListParagraph"/>
-        <w:numPr>
-          <w:ilvl w:val="0"/>
-          <w:numId w:val="2"/>
-        </w:numPr>
-      </w:pPr>
-      <w:r>
-        <w:t>Brian Newberry</w:t>
+      <w:r>
+        <w:lastRenderedPageBreak/>
+        <w:t>Team 9</w:t>
+      </w:r>
+    </w:p>
+    <w:p>
+      <w:pPr>
+        <w:pStyle w:val="ListParagraph"/>
+        <w:numPr>
+          <w:ilvl w:val="0"/>
+          <w:numId w:val="9"/>
+        </w:numPr>
+      </w:pPr>
+      <w:r>
+        <w:t>Oliver Gutierrez</w:t>
+      </w:r>
+    </w:p>
+    <w:p>
+      <w:pPr>
+        <w:pStyle w:val="ListParagraph"/>
+        <w:numPr>
+          <w:ilvl w:val="0"/>
+          <w:numId w:val="9"/>
+        </w:numPr>
+      </w:pPr>
+      <w:r>
+        <w:t>Paul Gregory</w:t>
+      </w:r>
+    </w:p>
+    <w:p>
+      <w:pPr>
+        <w:pStyle w:val="ListParagraph"/>
+        <w:numPr>
+          <w:ilvl w:val="0"/>
+          <w:numId w:val="9"/>
+        </w:numPr>
+      </w:pPr>
+      <w:r>
+        <w:t>Tyler Silva</w:t>
       </w:r>
     </w:p>
     <w:p/>
     <w:p>
       <w:r>
-        <w:t>Team 3.</w:t>
-      </w:r>
-    </w:p>
-    <w:p>
-      <w:pPr>
-        <w:pStyle w:val="ListParagraph"/>
-        <w:numPr>
-          <w:ilvl w:val="0"/>
-          <w:numId w:val="3"/>
-        </w:numPr>
-      </w:pPr>
-      <w:r>
-        <w:t>Michael Lopez</w:t>
-      </w:r>
-    </w:p>
-    <w:p>
-      <w:pPr>
-        <w:pStyle w:val="ListParagraph"/>
-        <w:numPr>
-          <w:ilvl w:val="0"/>
-          <w:numId w:val="3"/>
-        </w:numPr>
-      </w:pPr>
-      <w:r>
-        <w:t>Sera Young</w:t>
-      </w:r>
-    </w:p>
-    <w:p>
-      <w:pPr>
-        <w:pStyle w:val="ListParagraph"/>
-        <w:numPr>
-          <w:ilvl w:val="0"/>
-          <w:numId w:val="3"/>
-        </w:numPr>
-      </w:pPr>
-      <w:r>
-        <w:t xml:space="preserve">Yuan </w:t>
-      </w:r>
-      <w:proofErr w:type="spellStart"/>
-      <w:r>
-        <w:t>Hao</w:t>
-      </w:r>
-      <w:proofErr w:type="spellEnd"/>
-      <w:r>
-        <w:t xml:space="preserve"> Liu</w:t>
-      </w:r>
-    </w:p>
-    <w:p/>
-    <w:p>
-      <w:r>
-        <w:t>Team 4.</w:t>
-      </w:r>
-    </w:p>
-    <w:p>
-      <w:pPr>
-        <w:pStyle w:val="ListParagraph"/>
-        <w:numPr>
-          <w:ilvl w:val="0"/>
-          <w:numId w:val="4"/>
-        </w:numPr>
-      </w:pPr>
-      <w:proofErr w:type="spellStart"/>
-      <w:r>
-        <w:t>Asmerom</w:t>
-      </w:r>
-      <w:proofErr w:type="spellEnd"/>
-      <w:r>
-        <w:t xml:space="preserve"> Abraham</w:t>
-      </w:r>
-    </w:p>
-    <w:p>
-      <w:pPr>
-        <w:pStyle w:val="ListParagraph"/>
-        <w:numPr>
-          <w:ilvl w:val="0"/>
-          <w:numId w:val="4"/>
-        </w:numPr>
-      </w:pPr>
-      <w:r>
-        <w:t xml:space="preserve">Mark </w:t>
-      </w:r>
-      <w:proofErr w:type="spellStart"/>
-      <w:r>
-        <w:t>Gallacher</w:t>
-      </w:r>
-      <w:proofErr w:type="spellEnd"/>
-    </w:p>
-    <w:p>
-      <w:pPr>
-        <w:pStyle w:val="ListParagraph"/>
-        <w:numPr>
-          <w:ilvl w:val="0"/>
-          <w:numId w:val="4"/>
-        </w:numPr>
-      </w:pPr>
-      <w:r>
-        <w:t xml:space="preserve">Tony </w:t>
-      </w:r>
-      <w:proofErr w:type="spellStart"/>
-      <w:r>
-        <w:t>Sicairos</w:t>
-      </w:r>
-      <w:proofErr w:type="spellEnd"/>
-    </w:p>
-    <w:p/>
-    <w:p>
-      <w:r>
-        <w:t>Team 5.</w:t>
-      </w:r>
-    </w:p>
-    <w:p>
-      <w:pPr>
-        <w:pStyle w:val="ListParagraph"/>
-        <w:numPr>
-          <w:ilvl w:val="0"/>
-          <w:numId w:val="5"/>
-        </w:numPr>
-      </w:pPr>
-      <w:r>
-        <w:t xml:space="preserve">Ryan </w:t>
-      </w:r>
-      <w:proofErr w:type="spellStart"/>
-      <w:r>
-        <w:t>Johal</w:t>
-      </w:r>
-      <w:proofErr w:type="spellEnd"/>
-    </w:p>
-    <w:p>
-      <w:pPr>
-        <w:pStyle w:val="ListParagraph"/>
-        <w:numPr>
-          <w:ilvl w:val="0"/>
-          <w:numId w:val="5"/>
-        </w:numPr>
-      </w:pPr>
-      <w:r>
-        <w:t>Nestor Saavedra</w:t>
-      </w:r>
-    </w:p>
-    <w:p>
-      <w:pPr>
-        <w:pStyle w:val="ListParagraph"/>
-        <w:numPr>
-          <w:ilvl w:val="0"/>
-          <w:numId w:val="5"/>
-        </w:numPr>
-      </w:pPr>
-      <w:r>
-        <w:t xml:space="preserve">Eric </w:t>
-      </w:r>
-      <w:proofErr w:type="spellStart"/>
-      <w:r>
-        <w:t>Tomasso</w:t>
-      </w:r>
-      <w:proofErr w:type="spellEnd"/>
-    </w:p>
-    <w:p/>
-    <w:p>
-      <w:r>
-        <w:t>Team 6.</w:t>
-      </w:r>
-    </w:p>
-    <w:p>
-      <w:pPr>
-        <w:pStyle w:val="ListParagraph"/>
-        <w:numPr>
-          <w:ilvl w:val="0"/>
-          <w:numId w:val="6"/>
-        </w:numPr>
-      </w:pPr>
-      <w:r>
-        <w:t>Giovanni Aguilar</w:t>
-      </w:r>
-    </w:p>
-    <w:p>
-      <w:pPr>
-        <w:pStyle w:val="ListParagraph"/>
-        <w:numPr>
-          <w:ilvl w:val="0"/>
-          <w:numId w:val="6"/>
-        </w:numPr>
-      </w:pPr>
-      <w:r>
-        <w:t xml:space="preserve">Gerardo </w:t>
-      </w:r>
-      <w:proofErr w:type="spellStart"/>
-      <w:r>
-        <w:t>Auilera</w:t>
-      </w:r>
-      <w:proofErr w:type="spellEnd"/>
-    </w:p>
-    <w:p>
-      <w:pPr>
-        <w:pStyle w:val="ListParagraph"/>
-        <w:numPr>
-          <w:ilvl w:val="0"/>
-          <w:numId w:val="6"/>
-        </w:numPr>
-      </w:pPr>
-      <w:r>
-        <w:t>Alex Flores</w:t>
-      </w:r>
-    </w:p>
-    <w:p/>
-    <w:p>
-      <w:r>
-        <w:t>Team 7.</w:t>
-      </w:r>
-    </w:p>
-    <w:p>
-      <w:pPr>
-        <w:pStyle w:val="ListParagraph"/>
-        <w:numPr>
-          <w:ilvl w:val="0"/>
-          <w:numId w:val="7"/>
-        </w:numPr>
-      </w:pPr>
-      <w:r>
-        <w:t>Edwin Baranov</w:t>
-      </w:r>
-    </w:p>
-    <w:p>
-      <w:pPr>
-        <w:pStyle w:val="ListParagraph"/>
-        <w:numPr>
-          <w:ilvl w:val="0"/>
-          <w:numId w:val="7"/>
-        </w:numPr>
-      </w:pPr>
-      <w:r>
-        <w:t xml:space="preserve">Ben </w:t>
-      </w:r>
-      <w:proofErr w:type="spellStart"/>
-      <w:r>
-        <w:t>Lor</w:t>
-      </w:r>
-      <w:proofErr w:type="spellEnd"/>
-    </w:p>
-    <w:p>
-      <w:pPr>
-        <w:pStyle w:val="ListParagraph"/>
-        <w:numPr>
-          <w:ilvl w:val="0"/>
-          <w:numId w:val="7"/>
-        </w:numPr>
-      </w:pPr>
-      <w:r>
-        <w:t>Eric Ruiz</w:t>
-      </w:r>
-    </w:p>
-    <w:p/>
-    <w:p>
-      <w:r>
-        <w:t>Team 8.</w:t>
-      </w:r>
-    </w:p>
-    <w:p>
-      <w:pPr>
-        <w:pStyle w:val="ListParagraph"/>
-        <w:numPr>
-          <w:ilvl w:val="0"/>
-          <w:numId w:val="8"/>
-        </w:numPr>
-      </w:pPr>
-      <w:r>
-        <w:t>Oscar Castillo</w:t>
-      </w:r>
-    </w:p>
-    <w:p>
-      <w:pPr>
-        <w:pStyle w:val="ListParagraph"/>
-        <w:numPr>
-          <w:ilvl w:val="0"/>
-          <w:numId w:val="8"/>
-        </w:numPr>
-      </w:pPr>
-      <w:proofErr w:type="spellStart"/>
-      <w:r>
-        <w:t>Nyle</w:t>
-      </w:r>
-      <w:proofErr w:type="spellEnd"/>
-      <w:r>
-        <w:t xml:space="preserve"> </w:t>
-      </w:r>
-      <w:proofErr w:type="spellStart"/>
-      <w:r>
-        <w:t>Hawkinson</w:t>
-      </w:r>
-      <w:proofErr w:type="spellEnd"/>
-    </w:p>
-    <w:p>
-      <w:pPr>
-        <w:pStyle w:val="ListParagraph"/>
-        <w:numPr>
-          <w:ilvl w:val="0"/>
-          <w:numId w:val="8"/>
-        </w:numPr>
-      </w:pPr>
-      <w:r>
-        <w:t xml:space="preserve">Huey </w:t>
-      </w:r>
-      <w:proofErr w:type="spellStart"/>
-      <w:r>
-        <w:t>Phan</w:t>
-      </w:r>
-      <w:proofErr w:type="spellEnd"/>
-    </w:p>
-    <w:p/>
-    <w:p>
-      <w:r>
-        <w:t>Team 9</w:t>
-      </w:r>
-    </w:p>
-    <w:p>
-      <w:pPr>
-        <w:pStyle w:val="ListParagraph"/>
-        <w:numPr>
-          <w:ilvl w:val="0"/>
-          <w:numId w:val="9"/>
-        </w:numPr>
-      </w:pPr>
-      <w:r>
-        <w:lastRenderedPageBreak/>
-        <w:t>Oliver Gutierrez</w:t>
-      </w:r>
-    </w:p>
-    <w:p>
-      <w:pPr>
-        <w:pStyle w:val="ListParagraph"/>
-        <w:numPr>
-          <w:ilvl w:val="0"/>
-          <w:numId w:val="9"/>
-        </w:numPr>
-      </w:pPr>
-      <w:r>
-        <w:t>Paul Gregory</w:t>
-      </w:r>
-    </w:p>
-    <w:p>
-      <w:pPr>
-        <w:pStyle w:val="ListParagraph"/>
-        <w:numPr>
-          <w:ilvl w:val="0"/>
-          <w:numId w:val="9"/>
-        </w:numPr>
-      </w:pPr>
-      <w:r>
-        <w:t>Tyler Silva</w:t>
-      </w:r>
-    </w:p>
-    <w:p/>
-    <w:p>
-      <w:r>
         <w:t>Team 10.</w:t>
       </w:r>
     </w:p>
@@ -482,13 +421,8 @@
         </w:numPr>
       </w:pPr>
       <w:r>
-        <w:t xml:space="preserve">Jarred </w:t>
-      </w:r>
-      <w:proofErr w:type="spellStart"/>
-      <w:r>
-        <w:t>Fletes</w:t>
-      </w:r>
-      <w:proofErr w:type="spellEnd"/>
+        <w:t>Jarred Fletes</w:t>
+      </w:r>
     </w:p>
     <w:p>
       <w:pPr>
@@ -499,15 +433,7 @@
         </w:numPr>
       </w:pPr>
       <w:r>
-        <w:t xml:space="preserve">Marcus </w:t>
-      </w:r>
-      <w:proofErr w:type="spellStart"/>
-      <w:r>
-        <w:t>Loureiro</w:t>
-      </w:r>
-      <w:proofErr w:type="spellEnd"/>
-      <w:r>
-        <w:t>-Estrada</w:t>
+        <w:t>Marcus Loureiro-Estrada</w:t>
       </w:r>
     </w:p>
     <w:p>

</xml_diff>

<commit_message>
musician and artists added to teams
</commit_message>
<xml_diff>
--- a/Teams(New).docx
+++ b/Teams(New).docx
@@ -33,10 +33,20 @@
         </w:numPr>
       </w:pPr>
       <w:r>
-        <w:t>Kelsey Merline</w:t>
-      </w:r>
-      <w:r>
-        <w:t>(Team Lead)</w:t>
+        <w:t xml:space="preserve">Kelsey </w:t>
+      </w:r>
+      <w:proofErr w:type="spellStart"/>
+      <w:proofErr w:type="gramStart"/>
+      <w:r>
+        <w:t>Merline</w:t>
+      </w:r>
+      <w:proofErr w:type="spellEnd"/>
+      <w:r>
+        <w:t>(</w:t>
+      </w:r>
+      <w:proofErr w:type="gramEnd"/>
+      <w:r>
+        <w:t>Team Lead)</w:t>
       </w:r>
     </w:p>
     <w:p>
@@ -48,8 +58,13 @@
         </w:numPr>
       </w:pPr>
       <w:r>
-        <w:t>Irving DeJesus</w:t>
-      </w:r>
+        <w:t xml:space="preserve">Irving </w:t>
+      </w:r>
+      <w:proofErr w:type="spellStart"/>
+      <w:r>
+        <w:t>DeJesus</w:t>
+      </w:r>
+      <w:proofErr w:type="spellEnd"/>
     </w:p>
     <w:p>
       <w:pPr>
@@ -64,6 +79,65 @@
       </w:r>
     </w:p>
     <w:p>
+      <w:pPr>
+        <w:pStyle w:val="ListParagraph"/>
+        <w:numPr>
+          <w:ilvl w:val="0"/>
+          <w:numId w:val="1"/>
+        </w:numPr>
+      </w:pPr>
+      <w:proofErr w:type="spellStart"/>
+      <w:r>
+        <w:t>Fel</w:t>
+      </w:r>
+      <w:proofErr w:type="spellEnd"/>
+      <w:r>
+        <w:t xml:space="preserve"> McCoy(artist, </w:t>
+      </w:r>
+      <w:hyperlink r:id="rId5" w:history="1">
+        <w:r>
+          <w:rPr>
+            <w:rStyle w:val="Hyperlink"/>
+          </w:rPr>
+          <w:t>mccoyf@coyote.csusb.edu)</w:t>
+        </w:r>
+      </w:hyperlink>
+    </w:p>
+    <w:p>
+      <w:pPr>
+        <w:pStyle w:val="ListParagraph"/>
+        <w:numPr>
+          <w:ilvl w:val="0"/>
+          <w:numId w:val="1"/>
+        </w:numPr>
+      </w:pPr>
+      <w:r>
+        <w:t>Jesse Stevenson (</w:t>
+      </w:r>
+      <w:proofErr w:type="spellStart"/>
+      <w:r>
+        <w:t>musican</w:t>
+      </w:r>
+      <w:proofErr w:type="spellEnd"/>
+      <w:r>
+        <w:t xml:space="preserve">, </w:t>
+      </w:r>
+      <w:hyperlink r:id="rId6" w:history="1">
+        <w:r>
+          <w:rPr>
+            <w:rStyle w:val="Hyperlink"/>
+          </w:rPr>
+          <w:t>sevj310@coyote.csusb.edu)</w:t>
+        </w:r>
+      </w:hyperlink>
+    </w:p>
+    <w:p>
+      <w:pPr>
+        <w:pStyle w:val="ListParagraph"/>
+        <w:ind w:left="780"/>
+      </w:pPr>
+    </w:p>
+    <w:p>
       <w:r>
         <w:t>Team 2.</w:t>
       </w:r>
@@ -77,10 +151,18 @@
         </w:numPr>
       </w:pPr>
       <w:r>
-        <w:t>Matthew McCabe</w:t>
-      </w:r>
-      <w:r>
-        <w:t>(Team Lead)</w:t>
+        <w:t xml:space="preserve">Matthew </w:t>
+      </w:r>
+      <w:proofErr w:type="gramStart"/>
+      <w:r>
+        <w:t>McCabe</w:t>
+      </w:r>
+      <w:r>
+        <w:t>(</w:t>
+      </w:r>
+      <w:proofErr w:type="gramEnd"/>
+      <w:r>
+        <w:t>Team Lead)</w:t>
       </w:r>
     </w:p>
     <w:p>
@@ -107,6 +189,59 @@
         <w:t>Brian Newberry</w:t>
       </w:r>
     </w:p>
+    <w:p>
+      <w:pPr>
+        <w:pStyle w:val="ListParagraph"/>
+        <w:numPr>
+          <w:ilvl w:val="0"/>
+          <w:numId w:val="2"/>
+        </w:numPr>
+      </w:pPr>
+      <w:proofErr w:type="spellStart"/>
+      <w:r>
+        <w:t>Fel</w:t>
+      </w:r>
+      <w:proofErr w:type="spellEnd"/>
+      <w:r>
+        <w:t xml:space="preserve"> McCoy(artist, </w:t>
+      </w:r>
+      <w:hyperlink r:id="rId7" w:history="1">
+        <w:r>
+          <w:rPr>
+            <w:rStyle w:val="Hyperlink"/>
+          </w:rPr>
+          <w:t>mccoyf@coyote.csusb.edu)</w:t>
+        </w:r>
+      </w:hyperlink>
+    </w:p>
+    <w:p>
+      <w:pPr>
+        <w:pStyle w:val="ListParagraph"/>
+        <w:numPr>
+          <w:ilvl w:val="0"/>
+          <w:numId w:val="2"/>
+        </w:numPr>
+      </w:pPr>
+      <w:r>
+        <w:t>Jesse Stevenson (</w:t>
+      </w:r>
+      <w:proofErr w:type="spellStart"/>
+      <w:r>
+        <w:t>musican</w:t>
+      </w:r>
+      <w:proofErr w:type="spellEnd"/>
+      <w:r>
+        <w:t xml:space="preserve">, </w:t>
+      </w:r>
+      <w:hyperlink r:id="rId8" w:history="1">
+        <w:r>
+          <w:rPr>
+            <w:rStyle w:val="Hyperlink"/>
+          </w:rPr>
+          <w:t>sevj310@coyote.csusb.edu)</w:t>
+        </w:r>
+      </w:hyperlink>
+    </w:p>
     <w:p/>
     <w:p>
       <w:r>
@@ -122,10 +257,15 @@
         </w:numPr>
       </w:pPr>
       <w:r>
-        <w:t>Sera Young</w:t>
-      </w:r>
-      <w:r>
-        <w:t>(Team Lead)</w:t>
+        <w:t xml:space="preserve">Sera </w:t>
+      </w:r>
+      <w:proofErr w:type="gramStart"/>
+      <w:r>
+        <w:t>Young(</w:t>
+      </w:r>
+      <w:proofErr w:type="gramEnd"/>
+      <w:r>
+        <w:t>Team Lead)</w:t>
       </w:r>
     </w:p>
     <w:p>
@@ -149,7 +289,70 @@
         </w:numPr>
       </w:pPr>
       <w:r>
-        <w:t>Yuan Hao Liu</w:t>
+        <w:t xml:space="preserve">Yuan </w:t>
+      </w:r>
+      <w:proofErr w:type="spellStart"/>
+      <w:r>
+        <w:t>Hao</w:t>
+      </w:r>
+      <w:proofErr w:type="spellEnd"/>
+      <w:r>
+        <w:t xml:space="preserve"> Liu</w:t>
+      </w:r>
+    </w:p>
+    <w:p>
+      <w:pPr>
+        <w:pStyle w:val="ListParagraph"/>
+        <w:numPr>
+          <w:ilvl w:val="0"/>
+          <w:numId w:val="3"/>
+        </w:numPr>
+      </w:pPr>
+      <w:proofErr w:type="spellStart"/>
+      <w:r>
+        <w:t>Fel</w:t>
+      </w:r>
+      <w:proofErr w:type="spellEnd"/>
+      <w:r>
+        <w:t xml:space="preserve"> McCoy(artist, </w:t>
+      </w:r>
+      <w:hyperlink r:id="rId9" w:history="1">
+        <w:r>
+          <w:rPr>
+            <w:rStyle w:val="Hyperlink"/>
+          </w:rPr>
+          <w:t>mccoyf@coyote.csusb.edu)</w:t>
+        </w:r>
+      </w:hyperlink>
+    </w:p>
+    <w:p>
+      <w:pPr>
+        <w:pStyle w:val="ListParagraph"/>
+        <w:numPr>
+          <w:ilvl w:val="0"/>
+          <w:numId w:val="3"/>
+        </w:numPr>
+      </w:pPr>
+      <w:r>
+        <w:t xml:space="preserve">Abbey </w:t>
+      </w:r>
+      <w:proofErr w:type="spellStart"/>
+      <w:proofErr w:type="gramStart"/>
+      <w:r>
+        <w:t>Willams</w:t>
+      </w:r>
+      <w:proofErr w:type="spellEnd"/>
+      <w:r>
+        <w:t>(</w:t>
+      </w:r>
+      <w:proofErr w:type="spellStart"/>
+      <w:proofErr w:type="gramEnd"/>
+      <w:r>
+        <w:t>musican</w:t>
+      </w:r>
+      <w:proofErr w:type="spellEnd"/>
+      <w:r>
+        <w:t>, ahwilliam30@gmail.com)</w:t>
       </w:r>
     </w:p>
     <w:p/>
@@ -166,11 +369,24 @@
           <w:numId w:val="4"/>
         </w:numPr>
       </w:pPr>
-      <w:r>
-        <w:t>Asmerom Abraham</w:t>
-      </w:r>
-      <w:r>
-        <w:t>(Team Lead)</w:t>
+      <w:proofErr w:type="spellStart"/>
+      <w:r>
+        <w:t>Asmerom</w:t>
+      </w:r>
+      <w:proofErr w:type="spellEnd"/>
+      <w:r>
+        <w:t xml:space="preserve"> </w:t>
+      </w:r>
+      <w:proofErr w:type="gramStart"/>
+      <w:r>
+        <w:t>Abraham</w:t>
+      </w:r>
+      <w:r>
+        <w:t>(</w:t>
+      </w:r>
+      <w:proofErr w:type="gramEnd"/>
+      <w:r>
+        <w:t>Team Lead)</w:t>
       </w:r>
     </w:p>
     <w:p>
@@ -182,8 +398,13 @@
         </w:numPr>
       </w:pPr>
       <w:r>
-        <w:t>Mark Gallacher</w:t>
-      </w:r>
+        <w:t xml:space="preserve">Mark </w:t>
+      </w:r>
+      <w:proofErr w:type="spellStart"/>
+      <w:r>
+        <w:t>Gallacher</w:t>
+      </w:r>
+      <w:proofErr w:type="spellEnd"/>
     </w:p>
     <w:p>
       <w:pPr>
@@ -194,7 +415,70 @@
         </w:numPr>
       </w:pPr>
       <w:r>
-        <w:t>Tony Sicairos</w:t>
+        <w:t xml:space="preserve">Tony </w:t>
+      </w:r>
+      <w:proofErr w:type="spellStart"/>
+      <w:r>
+        <w:t>Sicairos</w:t>
+      </w:r>
+      <w:proofErr w:type="spellEnd"/>
+    </w:p>
+    <w:p>
+      <w:pPr>
+        <w:pStyle w:val="ListParagraph"/>
+        <w:numPr>
+          <w:ilvl w:val="0"/>
+          <w:numId w:val="4"/>
+        </w:numPr>
+      </w:pPr>
+      <w:proofErr w:type="spellStart"/>
+      <w:r>
+        <w:t>Guilermo</w:t>
+      </w:r>
+      <w:proofErr w:type="spellEnd"/>
+      <w:r>
+        <w:t xml:space="preserve"> Corona-Lopez (artist, </w:t>
+      </w:r>
+      <w:hyperlink r:id="rId10" w:history="1">
+        <w:r>
+          <w:rPr>
+            <w:rStyle w:val="Hyperlink"/>
+          </w:rPr>
+          <w:t>guilermocoronalopez@gmail.com</w:t>
+        </w:r>
+      </w:hyperlink>
+      <w:r>
+        <w:t>)</w:t>
+      </w:r>
+    </w:p>
+    <w:p>
+      <w:pPr>
+        <w:pStyle w:val="ListParagraph"/>
+        <w:numPr>
+          <w:ilvl w:val="0"/>
+          <w:numId w:val="4"/>
+        </w:numPr>
+      </w:pPr>
+      <w:r>
+        <w:t xml:space="preserve">Abbey </w:t>
+      </w:r>
+      <w:proofErr w:type="spellStart"/>
+      <w:proofErr w:type="gramStart"/>
+      <w:r>
+        <w:t>Willams</w:t>
+      </w:r>
+      <w:proofErr w:type="spellEnd"/>
+      <w:r>
+        <w:t>(</w:t>
+      </w:r>
+      <w:proofErr w:type="spellStart"/>
+      <w:proofErr w:type="gramEnd"/>
+      <w:r>
+        <w:t>musican</w:t>
+      </w:r>
+      <w:proofErr w:type="spellEnd"/>
+      <w:r>
+        <w:t>, ahwilliam30@gmail.com)</w:t>
       </w:r>
     </w:p>
     <w:p/>
@@ -212,10 +496,20 @@
         </w:numPr>
       </w:pPr>
       <w:r>
-        <w:t>Eric Tomasso</w:t>
-      </w:r>
-      <w:r>
-        <w:t>(Team Lead)</w:t>
+        <w:t xml:space="preserve">Eric </w:t>
+      </w:r>
+      <w:proofErr w:type="spellStart"/>
+      <w:proofErr w:type="gramStart"/>
+      <w:r>
+        <w:t>Tomasso</w:t>
+      </w:r>
+      <w:proofErr w:type="spellEnd"/>
+      <w:r>
+        <w:t>(</w:t>
+      </w:r>
+      <w:proofErr w:type="gramEnd"/>
+      <w:r>
+        <w:t>Team Lead)</w:t>
       </w:r>
     </w:p>
     <w:p>
@@ -227,8 +521,13 @@
         </w:numPr>
       </w:pPr>
       <w:r>
-        <w:t>Ryan Johal</w:t>
-      </w:r>
+        <w:t xml:space="preserve">Ryan </w:t>
+      </w:r>
+      <w:proofErr w:type="spellStart"/>
+      <w:r>
+        <w:t>Johal</w:t>
+      </w:r>
+      <w:proofErr w:type="spellEnd"/>
     </w:p>
     <w:p>
       <w:pPr>
@@ -242,6 +541,35 @@
         <w:t>Nestor Saavedra</w:t>
       </w:r>
     </w:p>
+    <w:p>
+      <w:pPr>
+        <w:pStyle w:val="ListParagraph"/>
+        <w:numPr>
+          <w:ilvl w:val="0"/>
+          <w:numId w:val="5"/>
+        </w:numPr>
+      </w:pPr>
+      <w:proofErr w:type="spellStart"/>
+      <w:r>
+        <w:t>Guilermo</w:t>
+      </w:r>
+      <w:proofErr w:type="spellEnd"/>
+      <w:r>
+        <w:t xml:space="preserve"> Corona-Lopez (artist, guilermocoronalopez@gmail.com)</w:t>
+      </w:r>
+    </w:p>
+    <w:p>
+      <w:pPr>
+        <w:pStyle w:val="ListParagraph"/>
+        <w:numPr>
+          <w:ilvl w:val="0"/>
+          <w:numId w:val="5"/>
+        </w:numPr>
+      </w:pPr>
+      <w:r>
+        <w:t>Eric Valencia (musician, valee323@coyote.csusb.edu)</w:t>
+      </w:r>
+    </w:p>
     <w:p/>
     <w:p>
       <w:r>
@@ -257,10 +585,18 @@
         </w:numPr>
       </w:pPr>
       <w:r>
-        <w:t>Giovanni Aguilar</w:t>
-      </w:r>
-      <w:r>
-        <w:t>(Team Lead)</w:t>
+        <w:t xml:space="preserve">Giovanni </w:t>
+      </w:r>
+      <w:proofErr w:type="gramStart"/>
+      <w:r>
+        <w:t>Aguilar</w:t>
+      </w:r>
+      <w:r>
+        <w:t>(</w:t>
+      </w:r>
+      <w:proofErr w:type="gramEnd"/>
+      <w:r>
+        <w:t>Team Lead)</w:t>
       </w:r>
     </w:p>
     <w:p>
@@ -272,8 +608,13 @@
         </w:numPr>
       </w:pPr>
       <w:r>
-        <w:t>Gerardo Auilera</w:t>
-      </w:r>
+        <w:t xml:space="preserve">Gerardo </w:t>
+      </w:r>
+      <w:proofErr w:type="spellStart"/>
+      <w:r>
+        <w:t>Auilera</w:t>
+      </w:r>
+      <w:proofErr w:type="spellEnd"/>
     </w:p>
     <w:p>
       <w:pPr>
@@ -287,6 +628,43 @@
         <w:t>Alex Flores</w:t>
       </w:r>
     </w:p>
+    <w:p>
+      <w:pPr>
+        <w:pStyle w:val="ListParagraph"/>
+        <w:numPr>
+          <w:ilvl w:val="0"/>
+          <w:numId w:val="6"/>
+        </w:numPr>
+      </w:pPr>
+      <w:proofErr w:type="spellStart"/>
+      <w:r>
+        <w:t>Guilermo</w:t>
+      </w:r>
+      <w:proofErr w:type="spellEnd"/>
+      <w:r>
+        <w:t xml:space="preserve"> Corona-Lopez (artist, guilermocoronalopez@gmail.com)</w:t>
+      </w:r>
+    </w:p>
+    <w:p>
+      <w:pPr>
+        <w:pStyle w:val="ListParagraph"/>
+        <w:numPr>
+          <w:ilvl w:val="0"/>
+          <w:numId w:val="6"/>
+        </w:numPr>
+      </w:pPr>
+      <w:r>
+        <w:t xml:space="preserve">Zen </w:t>
+      </w:r>
+      <w:proofErr w:type="spellStart"/>
+      <w:r>
+        <w:t>Raynor</w:t>
+      </w:r>
+      <w:proofErr w:type="spellEnd"/>
+      <w:r>
+        <w:t xml:space="preserve"> (musician, zraynor@coyote.csusb.edu)</w:t>
+      </w:r>
+    </w:p>
     <w:p/>
     <w:p>
       <w:r>
@@ -302,10 +680,18 @@
         </w:numPr>
       </w:pPr>
       <w:r>
-        <w:t>Edwin Baranov</w:t>
-      </w:r>
-      <w:r>
-        <w:t>(Team Lead)</w:t>
+        <w:t xml:space="preserve">Edwin </w:t>
+      </w:r>
+      <w:proofErr w:type="gramStart"/>
+      <w:r>
+        <w:t>Baranov</w:t>
+      </w:r>
+      <w:r>
+        <w:t>(</w:t>
+      </w:r>
+      <w:proofErr w:type="gramEnd"/>
+      <w:r>
+        <w:t>Team Lead)</w:t>
       </w:r>
     </w:p>
     <w:p>
@@ -317,8 +703,13 @@
         </w:numPr>
       </w:pPr>
       <w:r>
-        <w:t>Ben Lor</w:t>
-      </w:r>
+        <w:t xml:space="preserve">Ben </w:t>
+      </w:r>
+      <w:proofErr w:type="spellStart"/>
+      <w:r>
+        <w:t>Lor</w:t>
+      </w:r>
+      <w:proofErr w:type="spellEnd"/>
     </w:p>
     <w:p>
       <w:pPr>
@@ -332,99 +723,230 @@
         <w:t>Eric Ruiz</w:t>
       </w:r>
     </w:p>
+    <w:p>
+      <w:pPr>
+        <w:pStyle w:val="ListParagraph"/>
+        <w:numPr>
+          <w:ilvl w:val="0"/>
+          <w:numId w:val="7"/>
+        </w:numPr>
+      </w:pPr>
+      <w:r>
+        <w:t xml:space="preserve">Richard Cho (artist, </w:t>
+      </w:r>
+      <w:hyperlink r:id="rId11" w:history="1">
+        <w:r>
+          <w:rPr>
+            <w:rStyle w:val="Hyperlink"/>
+          </w:rPr>
+          <w:t>12chd12@gmail.com)</w:t>
+        </w:r>
+      </w:hyperlink>
+    </w:p>
+    <w:p>
+      <w:pPr>
+        <w:pStyle w:val="ListParagraph"/>
+        <w:numPr>
+          <w:ilvl w:val="0"/>
+          <w:numId w:val="7"/>
+        </w:numPr>
+      </w:pPr>
+      <w:r>
+        <w:t xml:space="preserve">Zen </w:t>
+      </w:r>
+      <w:proofErr w:type="spellStart"/>
+      <w:proofErr w:type="gramStart"/>
+      <w:r>
+        <w:t>Raynor</w:t>
+      </w:r>
+      <w:proofErr w:type="spellEnd"/>
+      <w:r>
+        <w:t>(</w:t>
+      </w:r>
+      <w:proofErr w:type="gramEnd"/>
+      <w:r>
+        <w:t>musician, zraynor@coyote.csusb.edu)</w:t>
+      </w:r>
+    </w:p>
+    <w:p>
+      <w:pPr>
+        <w:pStyle w:val="ListParagraph"/>
+      </w:pPr>
+    </w:p>
+    <w:p>
+      <w:r>
+        <w:t>Team 8.</w:t>
+      </w:r>
+    </w:p>
+    <w:p>
+      <w:pPr>
+        <w:pStyle w:val="ListParagraph"/>
+        <w:numPr>
+          <w:ilvl w:val="0"/>
+          <w:numId w:val="8"/>
+        </w:numPr>
+      </w:pPr>
+      <w:r>
+        <w:t>Oscar Castillo</w:t>
+      </w:r>
+      <w:r>
+        <w:t xml:space="preserve"> (Team Lead)</w:t>
+      </w:r>
+    </w:p>
+    <w:p>
+      <w:pPr>
+        <w:pStyle w:val="ListParagraph"/>
+        <w:numPr>
+          <w:ilvl w:val="0"/>
+          <w:numId w:val="8"/>
+        </w:numPr>
+      </w:pPr>
+      <w:proofErr w:type="spellStart"/>
+      <w:r>
+        <w:t>Nyle</w:t>
+      </w:r>
+      <w:proofErr w:type="spellEnd"/>
+      <w:r>
+        <w:t xml:space="preserve"> </w:t>
+      </w:r>
+      <w:proofErr w:type="spellStart"/>
+      <w:r>
+        <w:t>Hawkinson</w:t>
+      </w:r>
+      <w:proofErr w:type="spellEnd"/>
+    </w:p>
+    <w:p>
+      <w:pPr>
+        <w:pStyle w:val="ListParagraph"/>
+        <w:numPr>
+          <w:ilvl w:val="0"/>
+          <w:numId w:val="8"/>
+        </w:numPr>
+      </w:pPr>
+      <w:r>
+        <w:t xml:space="preserve">Huey </w:t>
+      </w:r>
+      <w:proofErr w:type="spellStart"/>
+      <w:r>
+        <w:t>Phan</w:t>
+      </w:r>
+      <w:proofErr w:type="spellEnd"/>
+    </w:p>
+    <w:p>
+      <w:pPr>
+        <w:pStyle w:val="ListParagraph"/>
+        <w:numPr>
+          <w:ilvl w:val="0"/>
+          <w:numId w:val="8"/>
+        </w:numPr>
+      </w:pPr>
+      <w:r>
+        <w:t>Richard Cho (artist, 12chd12@gmail.com)</w:t>
+      </w:r>
+    </w:p>
+    <w:p>
+      <w:pPr>
+        <w:pStyle w:val="ListParagraph"/>
+        <w:numPr>
+          <w:ilvl w:val="0"/>
+          <w:numId w:val="8"/>
+        </w:numPr>
+      </w:pPr>
+      <w:r>
+        <w:t xml:space="preserve">Eric </w:t>
+      </w:r>
+      <w:proofErr w:type="gramStart"/>
+      <w:r>
+        <w:t>Valencia(</w:t>
+      </w:r>
+      <w:proofErr w:type="gramEnd"/>
+      <w:r>
+        <w:t>musician, valee323@coyote.csusb.edu)</w:t>
+      </w:r>
+    </w:p>
     <w:p/>
     <w:p>
       <w:r>
-        <w:t>Team 8.</w:t>
-      </w:r>
-    </w:p>
-    <w:p>
-      <w:pPr>
-        <w:pStyle w:val="ListParagraph"/>
-        <w:numPr>
-          <w:ilvl w:val="0"/>
-          <w:numId w:val="8"/>
-        </w:numPr>
-      </w:pPr>
-      <w:r>
-        <w:t>Oscar Castillo</w:t>
-      </w:r>
-      <w:r>
-        <w:t xml:space="preserve"> (Team Lead)</w:t>
-      </w:r>
-    </w:p>
-    <w:p>
-      <w:pPr>
-        <w:pStyle w:val="ListParagraph"/>
-        <w:numPr>
-          <w:ilvl w:val="0"/>
-          <w:numId w:val="8"/>
-        </w:numPr>
-      </w:pPr>
-      <w:r>
-        <w:t>Nyle Hawkinson</w:t>
-      </w:r>
-    </w:p>
-    <w:p>
-      <w:pPr>
-        <w:pStyle w:val="ListParagraph"/>
-        <w:numPr>
-          <w:ilvl w:val="0"/>
-          <w:numId w:val="8"/>
-        </w:numPr>
-      </w:pPr>
-      <w:r>
-        <w:t>Huey Phan</w:t>
+        <w:t>Team 9</w:t>
+      </w:r>
+    </w:p>
+    <w:p>
+      <w:pPr>
+        <w:pStyle w:val="ListParagraph"/>
+        <w:numPr>
+          <w:ilvl w:val="0"/>
+          <w:numId w:val="9"/>
+        </w:numPr>
+      </w:pPr>
+      <w:r>
+        <w:t xml:space="preserve">Paul </w:t>
+      </w:r>
+      <w:proofErr w:type="gramStart"/>
+      <w:r>
+        <w:t>Gregory(</w:t>
+      </w:r>
+      <w:proofErr w:type="gramEnd"/>
+      <w:r>
+        <w:t>Team Lead)</w:t>
+      </w:r>
+    </w:p>
+    <w:p>
+      <w:pPr>
+        <w:pStyle w:val="ListParagraph"/>
+        <w:numPr>
+          <w:ilvl w:val="0"/>
+          <w:numId w:val="9"/>
+        </w:numPr>
+      </w:pPr>
+      <w:r>
+        <w:t>Oliver Gutierrez</w:t>
+      </w:r>
+    </w:p>
+    <w:p>
+      <w:pPr>
+        <w:pStyle w:val="ListParagraph"/>
+        <w:numPr>
+          <w:ilvl w:val="0"/>
+          <w:numId w:val="9"/>
+        </w:numPr>
+      </w:pPr>
+      <w:r>
+        <w:t>Tyler Silva</w:t>
+      </w:r>
+    </w:p>
+    <w:p>
+      <w:pPr>
+        <w:pStyle w:val="ListParagraph"/>
+        <w:numPr>
+          <w:ilvl w:val="0"/>
+          <w:numId w:val="9"/>
+        </w:numPr>
+      </w:pPr>
+      <w:r>
+        <w:t>Richard Cho (artist, 12chd12@gmail.com)</w:t>
+      </w:r>
+    </w:p>
+    <w:p>
+      <w:pPr>
+        <w:pStyle w:val="ListParagraph"/>
+        <w:numPr>
+          <w:ilvl w:val="0"/>
+          <w:numId w:val="9"/>
+        </w:numPr>
+      </w:pPr>
+      <w:r>
+        <w:t xml:space="preserve">Melody Del </w:t>
+      </w:r>
+      <w:proofErr w:type="gramStart"/>
+      <w:r>
+        <w:t>Real(</w:t>
+      </w:r>
+      <w:proofErr w:type="gramEnd"/>
+      <w:r>
+        <w:t>musician, derm304@coyote.csusb.edu)</w:t>
       </w:r>
     </w:p>
     <w:p/>
-    <w:p/>
-    <w:p>
-      <w:r>
-        <w:t>Team 9</w:t>
-      </w:r>
-    </w:p>
-    <w:p>
-      <w:pPr>
-        <w:pStyle w:val="ListParagraph"/>
-        <w:numPr>
-          <w:ilvl w:val="0"/>
-          <w:numId w:val="9"/>
-        </w:numPr>
-      </w:pPr>
-      <w:r>
-        <w:lastRenderedPageBreak/>
-        <w:t>Paul Gregory</w:t>
-      </w:r>
-      <w:r>
-        <w:t>(Team Lead)</w:t>
-      </w:r>
-    </w:p>
-    <w:p>
-      <w:pPr>
-        <w:pStyle w:val="ListParagraph"/>
-        <w:numPr>
-          <w:ilvl w:val="0"/>
-          <w:numId w:val="9"/>
-        </w:numPr>
-      </w:pPr>
-      <w:r>
-        <w:t>Oliver Gutierrez</w:t>
-      </w:r>
-    </w:p>
-    <w:p>
-      <w:pPr>
-        <w:pStyle w:val="ListParagraph"/>
-        <w:numPr>
-          <w:ilvl w:val="0"/>
-          <w:numId w:val="9"/>
-        </w:numPr>
-      </w:pPr>
-      <w:r>
-        <w:t>Tyler Silva</w:t>
-      </w:r>
-    </w:p>
-    <w:p/>
     <w:p>
       <w:r>
         <w:t>Team 10.</w:t>
@@ -439,34 +961,115 @@
         </w:numPr>
       </w:pPr>
       <w:r>
-        <w:t>Marcus Loureiro-Estrada(Team Lead)</w:t>
-      </w:r>
+        <w:t xml:space="preserve">Marcus </w:t>
+      </w:r>
+      <w:proofErr w:type="spellStart"/>
+      <w:r>
+        <w:t>Loureiro</w:t>
+      </w:r>
+      <w:proofErr w:type="spellEnd"/>
+      <w:r>
+        <w:t>-</w:t>
+      </w:r>
+      <w:proofErr w:type="gramStart"/>
+      <w:r>
+        <w:t>Estrada(</w:t>
+      </w:r>
+      <w:proofErr w:type="gramEnd"/>
+      <w:r>
+        <w:t>Team Lead)</w:t>
+      </w:r>
+    </w:p>
+    <w:p>
+      <w:pPr>
+        <w:pStyle w:val="ListParagraph"/>
+        <w:numPr>
+          <w:ilvl w:val="0"/>
+          <w:numId w:val="10"/>
+        </w:numPr>
+      </w:pPr>
+      <w:r>
+        <w:t xml:space="preserve">Jarred </w:t>
+      </w:r>
+      <w:proofErr w:type="spellStart"/>
+      <w:r>
+        <w:t>Fletes</w:t>
+      </w:r>
+      <w:proofErr w:type="spellEnd"/>
+    </w:p>
+    <w:p>
+      <w:pPr>
+        <w:pStyle w:val="ListParagraph"/>
+        <w:numPr>
+          <w:ilvl w:val="0"/>
+          <w:numId w:val="10"/>
+        </w:numPr>
+      </w:pPr>
+      <w:r>
+        <w:t>Carlos Zavala</w:t>
+      </w:r>
+    </w:p>
+    <w:p>
+      <w:pPr>
+        <w:pStyle w:val="ListParagraph"/>
+        <w:numPr>
+          <w:ilvl w:val="0"/>
+          <w:numId w:val="10"/>
+        </w:numPr>
+      </w:pPr>
+      <w:r>
+        <w:t>Richard Cho (artist, 12chd12@gmail.com)</w:t>
+      </w:r>
+    </w:p>
+    <w:p>
+      <w:pPr>
+        <w:pStyle w:val="ListParagraph"/>
+        <w:numPr>
+          <w:ilvl w:val="0"/>
+          <w:numId w:val="10"/>
+        </w:numPr>
+      </w:pPr>
+      <w:r>
+        <w:t xml:space="preserve">Melody Del </w:t>
+      </w:r>
+      <w:proofErr w:type="gramStart"/>
+      <w:r>
+        <w:t>Real(</w:t>
+      </w:r>
+      <w:proofErr w:type="gramEnd"/>
+      <w:r>
+        <w:t>musician, derm304@coyote.csusb.edu)</w:t>
+      </w:r>
+    </w:p>
+    <w:p>
+      <w:pPr>
+        <w:pStyle w:val="ListParagraph"/>
+      </w:pPr>
       <w:bookmarkStart w:id="0" w:name="_GoBack"/>
       <w:bookmarkEnd w:id="0"/>
     </w:p>
     <w:p>
       <w:pPr>
-        <w:pStyle w:val="ListParagraph"/>
-        <w:numPr>
-          <w:ilvl w:val="0"/>
-          <w:numId w:val="10"/>
-        </w:numPr>
-      </w:pPr>
-      <w:r>
-        <w:t>Jarred Fletes</w:t>
-      </w:r>
-    </w:p>
-    <w:p>
-      <w:pPr>
-        <w:pStyle w:val="ListParagraph"/>
-        <w:numPr>
-          <w:ilvl w:val="0"/>
-          <w:numId w:val="10"/>
-        </w:numPr>
-      </w:pPr>
-      <w:r>
-        <w:t>Carlos Zavala</w:t>
-      </w:r>
+        <w:rPr>
+          <w:rFonts w:hint="eastAsia"/>
+          <w:lang w:eastAsia="ko-KR"/>
+        </w:rPr>
+      </w:pPr>
+    </w:p>
+    <w:p>
+      <w:pPr>
+        <w:rPr>
+          <w:rFonts w:hint="eastAsia"/>
+          <w:lang w:eastAsia="ko-KR"/>
+        </w:rPr>
+      </w:pPr>
+    </w:p>
+    <w:p>
+      <w:pPr>
+        <w:rPr>
+          <w:lang w:eastAsia="ko-KR"/>
+        </w:rPr>
+      </w:pPr>
     </w:p>
     <w:sectPr>
       <w:pgSz w:w="12240" w:h="15840"/>
@@ -1285,6 +1888,95 @@
     <w:nsid w:val="6F556832"/>
     <w:multiLevelType w:val="hybridMultilevel"/>
     <w:tmpl w:val="093A2FEE"/>
+    <w:lvl w:ilvl="0" w:tplc="0409000F">
+      <w:start w:val="1"/>
+      <w:numFmt w:val="decimal"/>
+      <w:lvlText w:val="%1."/>
+      <w:lvlJc w:val="left"/>
+      <w:pPr>
+        <w:ind w:left="720" w:hanging="360"/>
+      </w:pPr>
+      <w:rPr>
+        <w:rFonts w:hint="default"/>
+      </w:rPr>
+    </w:lvl>
+    <w:lvl w:ilvl="1" w:tplc="04090019" w:tentative="1">
+      <w:start w:val="1"/>
+      <w:numFmt w:val="lowerLetter"/>
+      <w:lvlText w:val="%2."/>
+      <w:lvlJc w:val="left"/>
+      <w:pPr>
+        <w:ind w:left="1440" w:hanging="360"/>
+      </w:pPr>
+    </w:lvl>
+    <w:lvl w:ilvl="2" w:tplc="0409001B" w:tentative="1">
+      <w:start w:val="1"/>
+      <w:numFmt w:val="lowerRoman"/>
+      <w:lvlText w:val="%3."/>
+      <w:lvlJc w:val="right"/>
+      <w:pPr>
+        <w:ind w:left="2160" w:hanging="180"/>
+      </w:pPr>
+    </w:lvl>
+    <w:lvl w:ilvl="3" w:tplc="0409000F" w:tentative="1">
+      <w:start w:val="1"/>
+      <w:numFmt w:val="decimal"/>
+      <w:lvlText w:val="%4."/>
+      <w:lvlJc w:val="left"/>
+      <w:pPr>
+        <w:ind w:left="2880" w:hanging="360"/>
+      </w:pPr>
+    </w:lvl>
+    <w:lvl w:ilvl="4" w:tplc="04090019" w:tentative="1">
+      <w:start w:val="1"/>
+      <w:numFmt w:val="lowerLetter"/>
+      <w:lvlText w:val="%5."/>
+      <w:lvlJc w:val="left"/>
+      <w:pPr>
+        <w:ind w:left="3600" w:hanging="360"/>
+      </w:pPr>
+    </w:lvl>
+    <w:lvl w:ilvl="5" w:tplc="0409001B" w:tentative="1">
+      <w:start w:val="1"/>
+      <w:numFmt w:val="lowerRoman"/>
+      <w:lvlText w:val="%6."/>
+      <w:lvlJc w:val="right"/>
+      <w:pPr>
+        <w:ind w:left="4320" w:hanging="180"/>
+      </w:pPr>
+    </w:lvl>
+    <w:lvl w:ilvl="6" w:tplc="0409000F" w:tentative="1">
+      <w:start w:val="1"/>
+      <w:numFmt w:val="decimal"/>
+      <w:lvlText w:val="%7."/>
+      <w:lvlJc w:val="left"/>
+      <w:pPr>
+        <w:ind w:left="5040" w:hanging="360"/>
+      </w:pPr>
+    </w:lvl>
+    <w:lvl w:ilvl="7" w:tplc="04090019" w:tentative="1">
+      <w:start w:val="1"/>
+      <w:numFmt w:val="lowerLetter"/>
+      <w:lvlText w:val="%8."/>
+      <w:lvlJc w:val="left"/>
+      <w:pPr>
+        <w:ind w:left="5760" w:hanging="360"/>
+      </w:pPr>
+    </w:lvl>
+    <w:lvl w:ilvl="8" w:tplc="0409001B" w:tentative="1">
+      <w:start w:val="1"/>
+      <w:numFmt w:val="lowerRoman"/>
+      <w:lvlText w:val="%9."/>
+      <w:lvlJc w:val="right"/>
+      <w:pPr>
+        <w:ind w:left="6480" w:hanging="180"/>
+      </w:pPr>
+    </w:lvl>
+  </w:abstractNum>
+  <w:abstractNum w:abstractNumId="10">
+    <w:nsid w:val="747C129F"/>
+    <w:multiLevelType w:val="hybridMultilevel"/>
+    <w:tmpl w:val="809C88CA"/>
     <w:lvl w:ilvl="0" w:tplc="0409000F">
       <w:start w:val="1"/>
       <w:numFmt w:val="decimal"/>
@@ -1400,6 +2092,9 @@
   <w:num w:numId="10">
     <w:abstractNumId w:val="6"/>
   </w:num>
+  <w:num w:numId="11">
+    <w:abstractNumId w:val="10"/>
+  </w:num>
 </w:numbering>
 </file>
 
@@ -1408,7 +2103,7 @@
   <w:docDefaults>
     <w:rPrDefault>
       <w:rPr>
-        <w:rFonts w:asciiTheme="minorHAnsi" w:eastAsiaTheme="minorHAnsi" w:hAnsiTheme="minorHAnsi" w:cstheme="minorBidi"/>
+        <w:rFonts w:asciiTheme="minorHAnsi" w:eastAsia="바탕" w:hAnsiTheme="minorHAnsi" w:cstheme="minorBidi"/>
         <w:sz w:val="24"/>
         <w:szCs w:val="24"/>
         <w:lang w:val="en-US" w:eastAsia="en-US" w:bidi="ar-SA"/>
@@ -1840,6 +2535,17 @@
       <w:contextualSpacing/>
     </w:pPr>
   </w:style>
+  <w:style w:type="character" w:styleId="Hyperlink">
+    <w:name w:val="Hyperlink"/>
+    <w:basedOn w:val="DefaultParagraphFont"/>
+    <w:uiPriority w:val="99"/>
+    <w:unhideWhenUsed/>
+    <w:rsid w:val="00D60993"/>
+    <w:rPr>
+      <w:color w:val="0563C1" w:themeColor="hyperlink"/>
+      <w:u w:val="single"/>
+    </w:rPr>
+  </w:style>
 </w:styles>
 </file>
 

</xml_diff>